<commit_message>
updated resum8 docx file
</commit_message>
<xml_diff>
--- a/assets/docx/resume_8.docx
+++ b/assets/docx/resume_8.docx
@@ -843,16 +843,16 @@
               <w:rPr>
                 <w:rFonts w:ascii="Arial" w:eastAsia="Arial" w:hAnsi="Arial"/>
                 <w:color w:val="3D3D3D"/>
-                <w:sz w:val="21"/>
-                <w:szCs w:val="21"/>
+                <w:sz w:val="22"/>
+                <w:szCs w:val="22"/>
               </w:rPr>
             </w:pPr>
             <w:r>
               <w:rPr>
                 <w:rFonts w:ascii="Arial" w:eastAsia="Arial" w:hAnsi="Arial"/>
                 <w:color w:val="3D3D3D"/>
-                <w:sz w:val="21"/>
-                <w:szCs w:val="21"/>
+                <w:sz w:val="22"/>
+                <w:szCs w:val="22"/>
               </w:rPr>
               <w:t>{position}</w:t>
             </w:r>
@@ -895,6 +895,8 @@
           <w:rFonts w:ascii="Arial" w:eastAsia="Arial" w:hAnsi="Arial"/>
           <w:b/>
           <w:color w:val="3D3D3D"/>
+          <w:sz w:val="22"/>
+          <w:szCs w:val="22"/>
         </w:rPr>
       </w:pPr>
       <w:r>
@@ -902,6 +904,8 @@
           <w:rFonts w:ascii="Arial" w:eastAsia="Arial" w:hAnsi="Arial"/>
           <w:b/>
           <w:color w:val="3D3D3D"/>
+          <w:sz w:val="22"/>
+          <w:szCs w:val="22"/>
         </w:rPr>
         <w:t>{company}</w:t>
       </w:r>
@@ -1102,16 +1106,16 @@
               <w:rPr>
                 <w:rFonts w:ascii="Arial" w:eastAsia="Arial" w:hAnsi="Arial"/>
                 <w:color w:val="3D3D3D"/>
-                <w:sz w:val="21"/>
-                <w:szCs w:val="21"/>
+                <w:sz w:val="22"/>
+                <w:szCs w:val="22"/>
               </w:rPr>
             </w:pPr>
             <w:r>
               <w:rPr>
                 <w:rFonts w:ascii="Arial" w:eastAsia="Arial" w:hAnsi="Arial"/>
                 <w:color w:val="3D3D3D"/>
-                <w:sz w:val="21"/>
-                <w:szCs w:val="21"/>
+                <w:sz w:val="22"/>
+                <w:szCs w:val="22"/>
               </w:rPr>
               <w:t>{position}</w:t>
             </w:r>
@@ -1154,6 +1158,8 @@
           <w:rFonts w:ascii="Arial" w:eastAsia="Arial" w:hAnsi="Arial"/>
           <w:b/>
           <w:color w:val="3D3D3D"/>
+          <w:sz w:val="22"/>
+          <w:szCs w:val="22"/>
         </w:rPr>
       </w:pPr>
       <w:r>
@@ -1161,6 +1167,8 @@
           <w:rFonts w:ascii="Arial" w:eastAsia="Arial" w:hAnsi="Arial"/>
           <w:b/>
           <w:color w:val="3D3D3D"/>
+          <w:sz w:val="22"/>
+          <w:szCs w:val="22"/>
         </w:rPr>
         <w:t>{company}</w:t>
       </w:r>
@@ -1343,16 +1351,16 @@
               <w:rPr>
                 <w:rFonts w:ascii="Arial" w:eastAsia="Arial" w:hAnsi="Arial"/>
                 <w:color w:val="3D3D3D"/>
-                <w:sz w:val="21"/>
-                <w:szCs w:val="21"/>
+                <w:sz w:val="22"/>
+                <w:szCs w:val="22"/>
               </w:rPr>
             </w:pPr>
             <w:r>
               <w:rPr>
                 <w:rFonts w:ascii="Arial" w:eastAsia="Arial" w:hAnsi="Arial"/>
                 <w:color w:val="3D3D3D"/>
-                <w:sz w:val="21"/>
-                <w:szCs w:val="21"/>
+                <w:sz w:val="22"/>
+                <w:szCs w:val="22"/>
               </w:rPr>
               <w:t>{position}</w:t>
             </w:r>
@@ -1395,6 +1403,8 @@
           <w:rFonts w:ascii="Arial" w:eastAsia="Arial" w:hAnsi="Arial"/>
           <w:b/>
           <w:color w:val="3D3D3D"/>
+          <w:sz w:val="22"/>
+          <w:szCs w:val="22"/>
         </w:rPr>
       </w:pPr>
       <w:r>
@@ -1402,6 +1412,8 @@
           <w:rFonts w:ascii="Arial" w:eastAsia="Arial" w:hAnsi="Arial"/>
           <w:b/>
           <w:color w:val="3D3D3D"/>
+          <w:sz w:val="22"/>
+          <w:szCs w:val="22"/>
         </w:rPr>
         <w:t>{company}</w:t>
       </w:r>

</xml_diff>